<commit_message>
Update to iPad guidelines
</commit_message>
<xml_diff>
--- a/_original_documents/iPadGuidelines.docx
+++ b/_original_documents/iPadGuidelines.docx
@@ -136,9 +136,11 @@
           <w:rPr>
             <w:rStyle w:val="Hyperlink"/>
           </w:rPr>
-          <w:t>https://www.apple.com/education/docs/Assessment_with_iPad_073015.pdf</w:t>
+          <w:t>http://images.apple.com/education/docs/Assessment_with_iPad.pdf</w:t>
         </w:r>
       </w:hyperlink>
+      <w:bookmarkStart w:id="0" w:name="_GoBack"/>
+      <w:bookmarkEnd w:id="0"/>
     </w:p>
     <w:p>
       <w:pPr>
@@ -162,19 +164,7 @@
           <w:rPr>
             <w:rStyle w:val="Hyperlink"/>
           </w:rPr>
-          <w:t>http://www.smart</w:t>
-        </w:r>
-        <w:r>
-          <w:rPr>
-            <w:rStyle w:val="Hyperlink"/>
-          </w:rPr>
-          <w:t>e</w:t>
-        </w:r>
-        <w:r>
-          <w:rPr>
-            <w:rStyle w:val="Hyperlink"/>
-          </w:rPr>
-          <w:t>rbalanced.org/test-taking-devices-approved-secure-browsers/</w:t>
+          <w:t>http://www.smarterbalanced.org/test-taking-devices-approved-secure-browsers/</w:t>
         </w:r>
       </w:hyperlink>
     </w:p>
@@ -234,13 +224,31 @@
       <w:pPr>
         <w:pStyle w:val="Heading2"/>
       </w:pPr>
-      <w:r>
-        <w:t>iOS Version</w:t>
+      <w:proofErr w:type="gramStart"/>
+      <w:r>
+        <w:t>iOS</w:t>
+      </w:r>
+      <w:proofErr w:type="gramEnd"/>
+      <w:r>
+        <w:t xml:space="preserve"> Version</w:t>
       </w:r>
     </w:p>
     <w:p>
-      <w:r>
-        <w:t>iOS Version 8.1.3 introduces management settings to disable features that may interfere with test integrity. iOS version 9 corrects an issue where certain physical keyboard keys could freeze the testing application.</w:t>
+      <w:proofErr w:type="gramStart"/>
+      <w:r>
+        <w:t>iOS</w:t>
+      </w:r>
+      <w:proofErr w:type="gramEnd"/>
+      <w:r>
+        <w:t xml:space="preserve"> Version 8.1.3 introduces management settings to disable features that may interfere with test integrity. </w:t>
+      </w:r>
+      <w:proofErr w:type="gramStart"/>
+      <w:r>
+        <w:t>iOS</w:t>
+      </w:r>
+      <w:proofErr w:type="gramEnd"/>
+      <w:r>
+        <w:t xml:space="preserve"> version 9 corrects an issue where certain physical keyboard keys could freeze the testing application.</w:t>
       </w:r>
     </w:p>
     <w:p>
@@ -261,8 +269,13 @@
       </w:r>
     </w:p>
     <w:p>
-      <w:r>
-        <w:t xml:space="preserve">iOS 9 disables video and text chat applications while in a Secure Testing mode – audio-only connections are the </w:t>
+      <w:proofErr w:type="gramStart"/>
+      <w:r>
+        <w:t>iOS</w:t>
+      </w:r>
+      <w:proofErr w:type="gramEnd"/>
+      <w:r>
+        <w:t xml:space="preserve"> 9 disables video and text chat applications while in a Secure Testing mode – audio-only connections are the </w:t>
       </w:r>
       <w:r>
         <w:t>only</w:t>
@@ -298,7 +311,21 @@
         <w:rPr>
           <w:b/>
         </w:rPr>
-        <w:t xml:space="preserve"> iOS 9 before summative testing commences in Spring 2016.</w:t>
+        <w:t xml:space="preserve"> iOS 9 before summative testing commences in </w:t>
+      </w:r>
+      <w:proofErr w:type="gramStart"/>
+      <w:r>
+        <w:rPr>
+          <w:b/>
+        </w:rPr>
+        <w:t>Spring</w:t>
+      </w:r>
+      <w:proofErr w:type="gramEnd"/>
+      <w:r>
+        <w:rPr>
+          <w:b/>
+        </w:rPr>
+        <w:t xml:space="preserve"> 2016.</w:t>
       </w:r>
       <w:r>
         <w:t xml:space="preserve"> In the meantime</w:t>
@@ -321,6 +348,7 @@
         <w:pStyle w:val="Heading2"/>
       </w:pPr>
       <w:r>
+        <w:lastRenderedPageBreak/>
         <w:t>Management Settings</w:t>
       </w:r>
     </w:p>
@@ -329,7 +357,15 @@
         <w:spacing w:before="100" w:beforeAutospacing="1" w:after="100" w:afterAutospacing="1"/>
       </w:pPr>
       <w:r>
-        <w:t xml:space="preserve">For test security reasons, certain features of iOS devices need to be restricted administratively while students take Smarter Balanced assessments. iOS </w:t>
+        <w:t xml:space="preserve">For test security reasons, certain features of iOS devices need to be restricted administratively while students take Smarter Balanced assessments. </w:t>
+      </w:r>
+      <w:proofErr w:type="gramStart"/>
+      <w:r>
+        <w:t>iOS</w:t>
+      </w:r>
+      <w:proofErr w:type="gramEnd"/>
+      <w:r>
+        <w:t xml:space="preserve"> </w:t>
       </w:r>
       <w:r>
         <w:t xml:space="preserve">9 includes </w:t>
@@ -689,7 +725,15 @@
               <w:spacing w:after="0"/>
             </w:pPr>
             <w:r>
-              <w:t>&lt;key&gt;allowDefinitionLookup&lt;/key&gt;</w:t>
+              <w:t>&lt;key&gt;</w:t>
+            </w:r>
+            <w:proofErr w:type="spellStart"/>
+            <w:r>
+              <w:t>allowDefinitionLookup</w:t>
+            </w:r>
+            <w:proofErr w:type="spellEnd"/>
+            <w:r>
+              <w:t>&lt;/key&gt;</w:t>
             </w:r>
           </w:p>
         </w:tc>
@@ -775,7 +819,15 @@
               <w:spacing w:after="0"/>
             </w:pPr>
             <w:r>
-              <w:t>&lt;key&gt;allowPredictiveKeyboard&lt;/key&gt;</w:t>
+              <w:t>&lt;key&gt;</w:t>
+            </w:r>
+            <w:proofErr w:type="spellStart"/>
+            <w:r>
+              <w:t>allowPredictiveKeyboard</w:t>
+            </w:r>
+            <w:proofErr w:type="spellEnd"/>
+            <w:r>
+              <w:t>&lt;/key&gt;</w:t>
             </w:r>
           </w:p>
         </w:tc>
@@ -867,7 +919,15 @@
               <w:spacing w:after="0"/>
             </w:pPr>
             <w:r>
-              <w:t>&lt;key&gt;allowSpellCheck&lt;/key&gt;</w:t>
+              <w:t>&lt;key&gt;</w:t>
+            </w:r>
+            <w:proofErr w:type="spellStart"/>
+            <w:r>
+              <w:t>allowSpellCheck</w:t>
+            </w:r>
+            <w:proofErr w:type="spellEnd"/>
+            <w:r>
+              <w:t>&lt;/key&gt;</w:t>
             </w:r>
           </w:p>
         </w:tc>
@@ -959,7 +1019,15 @@
               <w:spacing w:after="0"/>
             </w:pPr>
             <w:r>
-              <w:t>&lt;key&gt;allowAutoCorrection&lt;/key&gt;</w:t>
+              <w:t>&lt;key&gt;</w:t>
+            </w:r>
+            <w:proofErr w:type="spellStart"/>
+            <w:r>
+              <w:t>allowAutoCorrection</w:t>
+            </w:r>
+            <w:proofErr w:type="spellEnd"/>
+            <w:r>
+              <w:t>&lt;/key&gt;</w:t>
             </w:r>
           </w:p>
         </w:tc>
@@ -1066,7 +1134,15 @@
               <w:spacing w:after="0"/>
             </w:pPr>
             <w:r>
-              <w:t>Automatically disabled when “allowDefinitionLookup is disabled.</w:t>
+              <w:t>Automatically disabled when “</w:t>
+            </w:r>
+            <w:proofErr w:type="spellStart"/>
+            <w:r>
+              <w:t>allowDefinitionLookup</w:t>
+            </w:r>
+            <w:proofErr w:type="spellEnd"/>
+            <w:r>
+              <w:t xml:space="preserve"> is disabled.</w:t>
             </w:r>
           </w:p>
         </w:tc>
@@ -1085,8 +1161,6 @@
             <w:pPr>
               <w:spacing w:after="0"/>
             </w:pPr>
-            <w:bookmarkStart w:id="0" w:name="_GoBack"/>
-            <w:bookmarkEnd w:id="0"/>
           </w:p>
         </w:tc>
       </w:tr>
@@ -1096,6 +1170,7 @@
         <w:pStyle w:val="Heading2"/>
       </w:pPr>
       <w:r>
+        <w:lastRenderedPageBreak/>
         <w:t>Creating a Custom Profile</w:t>
       </w:r>
     </w:p>
@@ -1120,19 +1195,7 @@
           <w:rPr>
             <w:rStyle w:val="Hyperlink"/>
           </w:rPr>
-          <w:t>http://support.apple.com/</w:t>
-        </w:r>
-        <w:r>
-          <w:rPr>
-            <w:rStyle w:val="Hyperlink"/>
-          </w:rPr>
-          <w:t>e</w:t>
-        </w:r>
-        <w:r>
-          <w:rPr>
-            <w:rStyle w:val="Hyperlink"/>
-          </w:rPr>
-          <w:t>n-us/HT204271</w:t>
+          <w:t>http://support.apple.com/en-us/HT204271</w:t>
         </w:r>
       </w:hyperlink>
       <w:r>
@@ -1156,12 +1219,7 @@
       </w:r>
     </w:p>
     <w:sectPr>
-      <w:headerReference w:type="even" r:id="rId12"/>
-      <w:headerReference w:type="default" r:id="rId13"/>
-      <w:footerReference w:type="even" r:id="rId14"/>
-      <w:footerReference w:type="default" r:id="rId15"/>
-      <w:headerReference w:type="first" r:id="rId16"/>
-      <w:footerReference w:type="first" r:id="rId17"/>
+      <w:footerReference w:type="default" r:id="rId12"/>
       <w:pgSz w:w="12240" w:h="15840" w:code="1"/>
       <w:pgMar w:top="1440" w:right="1440" w:bottom="1440" w:left="1440" w:header="720" w:footer="720" w:gutter="0"/>
       <w:cols w:space="720"/>
@@ -1196,18 +1254,13 @@
     <w:pPr>
       <w:pStyle w:val="Footer"/>
     </w:pPr>
-  </w:p>
-</w:ftr>
-</file>
-
-<file path=word/footer2.xml><?xml version="1.0" encoding="utf-8"?>
-<w:ftr xmlns:wpc="http://schemas.microsoft.com/office/word/2010/wordprocessingCanvas" xmlns:mc="http://schemas.openxmlformats.org/markup-compatibility/2006" xmlns:o="urn:schemas-microsoft-com:office:office" xmlns:r="http://schemas.openxmlformats.org/officeDocument/2006/relationships" xmlns:m="http://schemas.openxmlformats.org/officeDocument/2006/math" xmlns:v="urn:schemas-microsoft-com:vml" xmlns:wp14="http://schemas.microsoft.com/office/word/2010/wordprocessingDrawing" xmlns:wp="http://schemas.openxmlformats.org/drawingml/2006/wordprocessingDrawing" xmlns:w10="urn:schemas-microsoft-com:office:word" xmlns:w="http://schemas.openxmlformats.org/wordprocessingml/2006/main" xmlns:w14="http://schemas.microsoft.com/office/word/2010/wordml" xmlns:w15="http://schemas.microsoft.com/office/word/2012/wordml" xmlns:wpg="http://schemas.microsoft.com/office/word/2010/wordprocessingGroup" xmlns:wpi="http://schemas.microsoft.com/office/word/2010/wordprocessingInk" xmlns:wne="http://schemas.microsoft.com/office/word/2006/wordml" xmlns:wps="http://schemas.microsoft.com/office/word/2010/wordprocessingShape" mc:Ignorable="w14 w15 wp14">
-  <w:p>
-    <w:pPr>
-      <w:pStyle w:val="Footer"/>
-    </w:pPr>
+    <w:proofErr w:type="gramStart"/>
     <w:r>
-      <w:t>Concise Title</w:t>
+      <w:t>iPad</w:t>
+    </w:r>
+    <w:proofErr w:type="gramEnd"/>
+    <w:r>
+      <w:t xml:space="preserve"> Guidelines</w:t>
     </w:r>
     <w:r>
       <w:t xml:space="preserve"> </w:t>
@@ -1237,16 +1290,6 @@
 </w:ftr>
 </file>
 
-<file path=word/footer3.xml><?xml version="1.0" encoding="utf-8"?>
-<w:ftr xmlns:wpc="http://schemas.microsoft.com/office/word/2010/wordprocessingCanvas" xmlns:mc="http://schemas.openxmlformats.org/markup-compatibility/2006" xmlns:o="urn:schemas-microsoft-com:office:office" xmlns:r="http://schemas.openxmlformats.org/officeDocument/2006/relationships" xmlns:m="http://schemas.openxmlformats.org/officeDocument/2006/math" xmlns:v="urn:schemas-microsoft-com:vml" xmlns:wp14="http://schemas.microsoft.com/office/word/2010/wordprocessingDrawing" xmlns:wp="http://schemas.openxmlformats.org/drawingml/2006/wordprocessingDrawing" xmlns:w10="urn:schemas-microsoft-com:office:word" xmlns:w="http://schemas.openxmlformats.org/wordprocessingml/2006/main" xmlns:w14="http://schemas.microsoft.com/office/word/2010/wordml" xmlns:w15="http://schemas.microsoft.com/office/word/2012/wordml" xmlns:wpg="http://schemas.microsoft.com/office/word/2010/wordprocessingGroup" xmlns:wpi="http://schemas.microsoft.com/office/word/2010/wordprocessingInk" xmlns:wne="http://schemas.microsoft.com/office/word/2006/wordml" xmlns:wps="http://schemas.microsoft.com/office/word/2010/wordprocessingShape" mc:Ignorable="w14 w15 wp14">
-  <w:p>
-    <w:pPr>
-      <w:pStyle w:val="Footer"/>
-    </w:pPr>
-  </w:p>
-</w:ftr>
-</file>
-
 <file path=word/footnotes.xml><?xml version="1.0" encoding="utf-8"?>
 <w:footnotes xmlns:wpc="http://schemas.microsoft.com/office/word/2010/wordprocessingCanvas" xmlns:mc="http://schemas.openxmlformats.org/markup-compatibility/2006" xmlns:o="urn:schemas-microsoft-com:office:office" xmlns:r="http://schemas.openxmlformats.org/officeDocument/2006/relationships" xmlns:m="http://schemas.openxmlformats.org/officeDocument/2006/math" xmlns:v="urn:schemas-microsoft-com:vml" xmlns:wp14="http://schemas.microsoft.com/office/word/2010/wordprocessingDrawing" xmlns:wp="http://schemas.openxmlformats.org/drawingml/2006/wordprocessingDrawing" xmlns:w10="urn:schemas-microsoft-com:office:word" xmlns:w="http://schemas.openxmlformats.org/wordprocessingml/2006/main" xmlns:w14="http://schemas.microsoft.com/office/word/2010/wordml" xmlns:w15="http://schemas.microsoft.com/office/word/2012/wordml" xmlns:wpg="http://schemas.microsoft.com/office/word/2010/wordprocessingGroup" xmlns:wpi="http://schemas.microsoft.com/office/word/2010/wordprocessingInk" xmlns:wne="http://schemas.microsoft.com/office/word/2006/wordml" xmlns:wps="http://schemas.microsoft.com/office/word/2010/wordprocessingShape" mc:Ignorable="w14 w15 wp14">
   <w:footnote w:type="separator" w:id="-1">
@@ -1264,36 +1307,6 @@
     </w:p>
   </w:footnote>
 </w:footnotes>
-</file>
-
-<file path=word/header1.xml><?xml version="1.0" encoding="utf-8"?>
-<w:hdr xmlns:wpc="http://schemas.microsoft.com/office/word/2010/wordprocessingCanvas" xmlns:mc="http://schemas.openxmlformats.org/markup-compatibility/2006" xmlns:o="urn:schemas-microsoft-com:office:office" xmlns:r="http://schemas.openxmlformats.org/officeDocument/2006/relationships" xmlns:m="http://schemas.openxmlformats.org/officeDocument/2006/math" xmlns:v="urn:schemas-microsoft-com:vml" xmlns:wp14="http://schemas.microsoft.com/office/word/2010/wordprocessingDrawing" xmlns:wp="http://schemas.openxmlformats.org/drawingml/2006/wordprocessingDrawing" xmlns:w10="urn:schemas-microsoft-com:office:word" xmlns:w="http://schemas.openxmlformats.org/wordprocessingml/2006/main" xmlns:w14="http://schemas.microsoft.com/office/word/2010/wordml" xmlns:w15="http://schemas.microsoft.com/office/word/2012/wordml" xmlns:wpg="http://schemas.microsoft.com/office/word/2010/wordprocessingGroup" xmlns:wpi="http://schemas.microsoft.com/office/word/2010/wordprocessingInk" xmlns:wne="http://schemas.microsoft.com/office/word/2006/wordml" xmlns:wps="http://schemas.microsoft.com/office/word/2010/wordprocessingShape" mc:Ignorable="w14 w15 wp14">
-  <w:p>
-    <w:pPr>
-      <w:pStyle w:val="Header"/>
-    </w:pPr>
-  </w:p>
-</w:hdr>
-</file>
-
-<file path=word/header2.xml><?xml version="1.0" encoding="utf-8"?>
-<w:hdr xmlns:wpc="http://schemas.microsoft.com/office/word/2010/wordprocessingCanvas" xmlns:mc="http://schemas.openxmlformats.org/markup-compatibility/2006" xmlns:o="urn:schemas-microsoft-com:office:office" xmlns:r="http://schemas.openxmlformats.org/officeDocument/2006/relationships" xmlns:m="http://schemas.openxmlformats.org/officeDocument/2006/math" xmlns:v="urn:schemas-microsoft-com:vml" xmlns:wp14="http://schemas.microsoft.com/office/word/2010/wordprocessingDrawing" xmlns:wp="http://schemas.openxmlformats.org/drawingml/2006/wordprocessingDrawing" xmlns:w10="urn:schemas-microsoft-com:office:word" xmlns:w="http://schemas.openxmlformats.org/wordprocessingml/2006/main" xmlns:w14="http://schemas.microsoft.com/office/word/2010/wordml" xmlns:w15="http://schemas.microsoft.com/office/word/2012/wordml" xmlns:wpg="http://schemas.microsoft.com/office/word/2010/wordprocessingGroup" xmlns:wpi="http://schemas.microsoft.com/office/word/2010/wordprocessingInk" xmlns:wne="http://schemas.microsoft.com/office/word/2006/wordml" xmlns:wps="http://schemas.microsoft.com/office/word/2010/wordprocessingShape" mc:Ignorable="w14 w15 wp14">
-  <w:p>
-    <w:pPr>
-      <w:pStyle w:val="Header"/>
-    </w:pPr>
-  </w:p>
-</w:hdr>
-</file>
-
-<file path=word/header3.xml><?xml version="1.0" encoding="utf-8"?>
-<w:hdr xmlns:wpc="http://schemas.microsoft.com/office/word/2010/wordprocessingCanvas" xmlns:mc="http://schemas.openxmlformats.org/markup-compatibility/2006" xmlns:o="urn:schemas-microsoft-com:office:office" xmlns:r="http://schemas.openxmlformats.org/officeDocument/2006/relationships" xmlns:m="http://schemas.openxmlformats.org/officeDocument/2006/math" xmlns:v="urn:schemas-microsoft-com:vml" xmlns:wp14="http://schemas.microsoft.com/office/word/2010/wordprocessingDrawing" xmlns:wp="http://schemas.openxmlformats.org/drawingml/2006/wordprocessingDrawing" xmlns:w10="urn:schemas-microsoft-com:office:word" xmlns:w="http://schemas.openxmlformats.org/wordprocessingml/2006/main" xmlns:w14="http://schemas.microsoft.com/office/word/2010/wordml" xmlns:w15="http://schemas.microsoft.com/office/word/2012/wordml" xmlns:wpg="http://schemas.microsoft.com/office/word/2010/wordprocessingGroup" xmlns:wpi="http://schemas.microsoft.com/office/word/2010/wordprocessingInk" xmlns:wne="http://schemas.microsoft.com/office/word/2006/wordml" xmlns:wps="http://schemas.microsoft.com/office/word/2010/wordprocessingShape" mc:Ignorable="w14 w15 wp14">
-  <w:p>
-    <w:pPr>
-      <w:pStyle w:val="Header"/>
-    </w:pPr>
-  </w:p>
-</w:hdr>
 </file>
 
 <file path=word/numbering.xml><?xml version="1.0" encoding="utf-8"?>
@@ -3596,6 +3609,7 @@
   <w:style w:type="character" w:default="1" w:styleId="DefaultParagraphFont">
     <w:name w:val="Default Paragraph Font"/>
     <w:uiPriority w:val="1"/>
+    <w:semiHidden/>
     <w:unhideWhenUsed/>
   </w:style>
   <w:style w:type="table" w:default="1" w:styleId="TableNormal">
@@ -4480,7 +4494,7 @@
 </file>
 
 <file path=customXml/itemProps1.xml><?xml version="1.0" encoding="utf-8"?>
-<ds:datastoreItem xmlns:ds="http://schemas.openxmlformats.org/officeDocument/2006/customXml" ds:itemID="{1A837052-9818-4E57-871A-EAC09301C2A3}">
+<ds:datastoreItem xmlns:ds="http://schemas.openxmlformats.org/officeDocument/2006/customXml" ds:itemID="{918AB86F-C776-4B79-A898-FC89298BF549}">
   <ds:schemaRefs>
     <ds:schemaRef ds:uri="http://schemas.openxmlformats.org/officeDocument/2006/bibliography"/>
   </ds:schemaRefs>

</xml_diff>